<commit_message>
Datengrundlage und mein Teil Fazit in Word fertig
</commit_message>
<xml_diff>
--- a/Organisatorisches/Bericht/datengrundlage.docx
+++ b/Organisatorisches/Bericht/datengrundlage.docx
@@ -55,37 +55,7 @@
         <w:rPr>
           <w:lang w:val="de-DE"/>
         </w:rPr>
-        <w:t>Da b</w:t>
-      </w:r>
-      <w:r>
-        <w:rPr>
-          <w:lang w:val="de-DE"/>
-        </w:rPr>
-        <w:t xml:space="preserve">ekannt war, dass die Messgeräte fehlerhaft aufzeichnen, </w:t>
-      </w:r>
-      <w:r>
-        <w:rPr>
-          <w:lang w:val="de-DE"/>
-        </w:rPr>
-        <w:t>wurde im Februar 2020</w:t>
-      </w:r>
-      <w:r>
-        <w:rPr>
-          <w:lang w:val="de-DE"/>
-        </w:rPr>
-        <w:t xml:space="preserve">, seitens des Departments für Geographie </w:t>
-      </w:r>
-      <w:r>
-        <w:rPr>
-          <w:lang w:val="de-DE"/>
-        </w:rPr>
-        <w:t xml:space="preserve">eine manuelle Erhebung </w:t>
-      </w:r>
-      <w:r>
-        <w:rPr>
-          <w:lang w:val="de-DE"/>
-        </w:rPr>
-        <w:t>durchgeführt.</w:t>
+        <w:t>Da bekannt war, dass die Messgeräte fehlerhaft aufzeichnen, wurde im Februar 2020, seitens des Departments für Geographie eine manuelle Erhebung durchgeführt.</w:t>
       </w:r>
       <w:r>
         <w:rPr>
@@ -153,7 +123,68 @@
         <w:rPr>
           <w:lang w:val="de-DE"/>
         </w:rPr>
-        <w:t>mittels eines LVS-Signals</w:t>
+        <w:t xml:space="preserve">mittels eines LVS-Signals </w:t>
+      </w:r>
+      <w:r>
+        <w:rPr>
+          <w:lang w:val="de-DE"/>
+        </w:rPr>
+        <w:t xml:space="preserve">Personen mit </w:t>
+      </w:r>
+      <w:r>
+        <w:rPr>
+          <w:lang w:val="de-DE"/>
+        </w:rPr>
+        <w:t>ein</w:t>
+      </w:r>
+      <w:r>
+        <w:rPr>
+          <w:lang w:val="de-DE"/>
+        </w:rPr>
+        <w:t>geschaltetem LVS-Gerät. Im Messzeitraum vom 2</w:t>
+      </w:r>
+      <w:r>
+        <w:rPr>
+          <w:lang w:val="de-DE"/>
+        </w:rPr>
+        <w:t>1</w:t>
+      </w:r>
+      <w:r>
+        <w:rPr>
+          <w:lang w:val="de-DE"/>
+        </w:rPr>
+        <w:t xml:space="preserve">.12.2018 bis zum 13.04.2019 wurden insgesamt </w:t>
+      </w:r>
+      <w:r>
+        <w:rPr>
+          <w:lang w:val="de-DE"/>
+        </w:rPr>
+        <w:t>3</w:t>
+      </w:r>
+      <w:r>
+        <w:rPr>
+          <w:lang w:val="de-DE"/>
+        </w:rPr>
+        <w:t>7593</w:t>
+      </w:r>
+      <w:r>
+        <w:rPr>
+          <w:lang w:val="de-DE"/>
+        </w:rPr>
+        <w:t xml:space="preserve"> Messungen erfasst. </w:t>
+      </w:r>
+    </w:p>
+    <w:p>
+      <w:pPr>
+        <w:rPr>
+          <w:lang w:val="de-DE"/>
+        </w:rPr>
+      </w:pPr>
+      <w:r>
+        <w:rPr>
+          <w:lang w:val="de-DE"/>
+        </w:rPr>
+        <w:t>Da die Messgeräte zeitweise aufgrund von starkem Schneefall bedeckt</w:t>
       </w:r>
       <w:r>
         <w:rPr>
@@ -165,104 +196,7 @@
         <w:rPr>
           <w:lang w:val="de-DE"/>
         </w:rPr>
-        <w:t xml:space="preserve">Personen mit </w:t>
-      </w:r>
-      <w:r>
-        <w:rPr>
-          <w:lang w:val="de-DE"/>
-        </w:rPr>
-        <w:t>ein</w:t>
-      </w:r>
-      <w:r>
-        <w:rPr>
-          <w:lang w:val="de-DE"/>
-        </w:rPr>
-        <w:t>geschaltetem LVS-Gerät. Im Messzeitraum vom 2</w:t>
-      </w:r>
-      <w:r>
-        <w:rPr>
-          <w:lang w:val="de-DE"/>
-        </w:rPr>
-        <w:t>1</w:t>
-      </w:r>
-      <w:r>
-        <w:rPr>
-          <w:lang w:val="de-DE"/>
-        </w:rPr>
-        <w:t xml:space="preserve">.12.2018 bis zum 13.04.2019 wurden insgesamt </w:t>
-      </w:r>
-      <w:r>
-        <w:rPr>
-          <w:lang w:val="de-DE"/>
-        </w:rPr>
-        <w:t>3</w:t>
-      </w:r>
-      <w:r>
-        <w:rPr>
-          <w:lang w:val="de-DE"/>
-        </w:rPr>
-        <w:t>7593</w:t>
-      </w:r>
-      <w:r>
-        <w:rPr>
-          <w:lang w:val="de-DE"/>
-        </w:rPr>
-        <w:t xml:space="preserve"> Messungen erfasst. </w:t>
-      </w:r>
-    </w:p>
-    <w:p>
-      <w:pPr>
-        <w:rPr>
-          <w:lang w:val="de-DE"/>
-        </w:rPr>
-      </w:pPr>
-      <w:r>
-        <w:rPr>
-          <w:lang w:val="de-DE"/>
-        </w:rPr>
-        <w:t xml:space="preserve">Da die Messgeräte zeitweise </w:t>
-      </w:r>
-      <w:r>
-        <w:rPr>
-          <w:lang w:val="de-DE"/>
-        </w:rPr>
-        <w:t>aufgrund von starkem Schneefall bedeckt</w:t>
-      </w:r>
-      <w:r>
-        <w:rPr>
-          <w:lang w:val="de-DE"/>
-        </w:rPr>
-        <w:t xml:space="preserve"> </w:t>
-      </w:r>
-      <w:r>
-        <w:rPr>
-          <w:lang w:val="de-DE"/>
-        </w:rPr>
-        <w:t xml:space="preserve">waren und nicht richtig messen konnten oder andersweitig nicht valide gemessen haben wurden </w:t>
-      </w:r>
-      <w:r>
-        <w:rPr>
-          <w:lang w:val="de-DE"/>
-        </w:rPr>
-        <w:t xml:space="preserve">die Daten für den Zeitraum vom </w:t>
-      </w:r>
-      <w:r>
-        <w:rPr>
-          <w:lang w:val="de-DE"/>
-        </w:rPr>
-        <w:t xml:space="preserve">21.12.2018 bis zum 25.12.2018 und vom </w:t>
-      </w:r>
-      <w:r>
-        <w:rPr>
-          <w:lang w:val="de-DE"/>
-        </w:rPr>
-        <w:t xml:space="preserve">07.01.2019 bis 15.01.2019 entfernt. </w:t>
-      </w:r>
-      <w:r>
-        <w:rPr>
-          <w:lang w:val="de-DE"/>
-        </w:rPr>
-        <w:t xml:space="preserve">Damit bleiben 37216 Messungen übrig. </w:t>
+        <w:t xml:space="preserve">waren und nicht richtig messen konnten oder andersweitig nicht valide gemessen haben wurden die Daten für den Zeitraum vom 21.12.2018 bis zum 25.12.2018 und vom 07.01.2019 bis 15.01.2019 entfernt. Damit bleiben 37216 Messungen übrig. </w:t>
       </w:r>
       <w:r>
         <w:rPr>
@@ -335,13 +269,7 @@
         <w:rPr>
           <w:lang w:val="de-DE"/>
         </w:rPr>
-        <w:t>Das führt dazu, dass eine</w:t>
-      </w:r>
-      <w:r>
-        <w:rPr>
-          <w:lang w:val="de-DE"/>
-        </w:rPr>
-        <w:t xml:space="preserve"> Person </w:t>
+        <w:t xml:space="preserve">Das führt dazu, dass eine Person </w:t>
       </w:r>
       <w:r>
         <w:rPr>
@@ -353,31 +281,7 @@
         <w:rPr>
           <w:lang w:val="de-DE"/>
         </w:rPr>
-        <w:t xml:space="preserve">beim </w:t>
-      </w:r>
-      <w:r>
-        <w:rPr>
-          <w:lang w:val="de-DE"/>
-        </w:rPr>
-        <w:t>L</w:t>
-      </w:r>
-      <w:r>
-        <w:rPr>
-          <w:lang w:val="de-DE"/>
-        </w:rPr>
-        <w:t xml:space="preserve">osgehen und </w:t>
-      </w:r>
-      <w:r>
-        <w:rPr>
-          <w:lang w:val="de-DE"/>
-        </w:rPr>
-        <w:t>Z</w:t>
-      </w:r>
-      <w:r>
-        <w:rPr>
-          <w:lang w:val="de-DE"/>
-        </w:rPr>
-        <w:t>urückkommen vom Checkpoint doppelt erfasst wird.</w:t>
+        <w:t>beim Losgehen und Zurückkommen vom Checkpoint doppelt erfasst wird.</w:t>
       </w:r>
     </w:p>
     <w:tbl>
@@ -909,13 +813,88 @@
         <w:rPr>
           <w:lang w:val="de-DE"/>
         </w:rPr>
-        <w:t>Das Balkendiagramm (…) zeigt die absolute Häufigkeit der Messungen nach Datum</w:t>
-      </w:r>
-      <w:r>
-        <w:rPr>
-          <w:lang w:val="de-DE"/>
-        </w:rPr>
-        <w:t xml:space="preserve"> und Art der Messung</w:t>
+        <w:t xml:space="preserve">Das Balkendiagramm (…) zeigt die absolute Häufigkeit der Messungen nach Datum und Art der Messung. </w:t>
+      </w:r>
+      <w:r>
+        <w:rPr>
+          <w:lang w:val="de-DE"/>
+        </w:rPr>
+        <w:t>Hier zu erkennen sind die fehlenden Messungen im Zeitraum</w:t>
+      </w:r>
+      <w:r>
+        <w:rPr>
+          <w:lang w:val="de-DE"/>
+        </w:rPr>
+        <w:t xml:space="preserve"> </w:t>
+      </w:r>
+      <w:r>
+        <w:rPr>
+          <w:lang w:val="de-DE"/>
+        </w:rPr>
+        <w:t>vom 07.01.2019 bis zum 15.01.2019.</w:t>
+      </w:r>
+    </w:p>
+    <w:p>
+      <w:pPr>
+        <w:rPr>
+          <w:lang w:val="de-DE"/>
+        </w:rPr>
+      </w:pPr>
+      <w:r>
+        <w:rPr>
+          <w:lang w:val="de-DE"/>
+        </w:rPr>
+        <w:t>Bild</w:t>
+      </w:r>
+    </w:p>
+    <w:p>
+      <w:pPr>
+        <w:rPr>
+          <w:lang w:val="de-DE"/>
+        </w:rPr>
+      </w:pPr>
+      <w:r>
+        <w:rPr>
+          <w:lang w:val="de-DE"/>
+        </w:rPr>
+        <w:t xml:space="preserve">Bildunterschrift:  </w:t>
+      </w:r>
+      <w:r>
+        <w:rPr>
+          <w:lang w:val="de-DE"/>
+        </w:rPr>
+        <w:t>Balkendiagramm der absoluten Häufigkeit der Messungen mit und ohne LVS-Gerät nach Datum</w:t>
+      </w:r>
+    </w:p>
+    <w:p>
+      <w:pPr>
+        <w:rPr>
+          <w:lang w:val="de-DE"/>
+        </w:rPr>
+      </w:pPr>
+      <w:r>
+        <w:rPr>
+          <w:lang w:val="de-DE"/>
+        </w:rPr>
+        <w:t>Da der Anteil der Personen mit LVS-Gerät von Interesse ist,</w:t>
+      </w:r>
+      <w:r>
+        <w:rPr>
+          <w:lang w:val="de-DE"/>
+        </w:rPr>
+        <w:t xml:space="preserve"> ist dieser in (…) über die Saison hinweg zu sehen.</w:t>
+      </w:r>
+      <w:r>
+        <w:rPr>
+          <w:lang w:val="de-DE"/>
+        </w:rPr>
+        <w:t xml:space="preserve"> Auch hier </w:t>
+      </w:r>
+      <w:r>
+        <w:rPr>
+          <w:lang w:val="de-DE"/>
+        </w:rPr>
+        <w:t>sind die fehlenden Tage zu erkennen</w:t>
       </w:r>
       <w:r>
         <w:rPr>
@@ -927,7 +906,120 @@
         <w:rPr>
           <w:lang w:val="de-DE"/>
         </w:rPr>
-        <w:t>Hier zu erkennen sind die fehlenden Messungen im Zeitraum</w:t>
+        <w:t>Zu erkenne</w:t>
+      </w:r>
+      <w:r>
+        <w:rPr>
+          <w:lang w:val="de-DE"/>
+        </w:rPr>
+        <w:t>n</w:t>
+      </w:r>
+      <w:r>
+        <w:rPr>
+          <w:lang w:val="de-DE"/>
+        </w:rPr>
+        <w:t xml:space="preserve"> ist ein</w:t>
+      </w:r>
+      <w:r>
+        <w:rPr>
+          <w:lang w:val="de-DE"/>
+        </w:rPr>
+        <w:t xml:space="preserve"> sinkende</w:t>
+      </w:r>
+      <w:r>
+        <w:rPr>
+          <w:lang w:val="de-DE"/>
+        </w:rPr>
+        <w:t>r</w:t>
+      </w:r>
+      <w:r>
+        <w:rPr>
+          <w:lang w:val="de-DE"/>
+        </w:rPr>
+        <w:t xml:space="preserve"> Anteil der Personen mit LVS-Gerät </w:t>
+      </w:r>
+      <w:r>
+        <w:rPr>
+          <w:lang w:val="de-DE"/>
+        </w:rPr>
+        <w:t>über den Verlauf der</w:t>
+      </w:r>
+      <w:r>
+        <w:rPr>
+          <w:lang w:val="de-DE"/>
+        </w:rPr>
+        <w:t xml:space="preserve"> Saiso</w:t>
+      </w:r>
+      <w:r>
+        <w:rPr>
+          <w:lang w:val="de-DE"/>
+        </w:rPr>
+        <w:t>n. Jedoch sind starke Schwankungen zu beobachten.</w:t>
+      </w:r>
+    </w:p>
+    <w:p>
+      <w:pPr>
+        <w:rPr>
+          <w:lang w:val="de-DE"/>
+        </w:rPr>
+      </w:pPr>
+      <w:r>
+        <w:rPr>
+          <w:lang w:val="de-DE"/>
+        </w:rPr>
+        <w:t>Bild</w:t>
+      </w:r>
+    </w:p>
+    <w:p>
+      <w:pPr>
+        <w:rPr>
+          <w:lang w:val="de-DE"/>
+        </w:rPr>
+      </w:pPr>
+      <w:r>
+        <w:rPr>
+          <w:lang w:val="de-DE"/>
+        </w:rPr>
+        <w:t>Bildunterschrift: Liniendiagramm für den Anteil der Personen mit LVS-Gerät nach Datum</w:t>
+      </w:r>
+    </w:p>
+    <w:p>
+      <w:pPr>
+        <w:rPr>
+          <w:lang w:val="de-DE"/>
+        </w:rPr>
+      </w:pPr>
+      <w:r>
+        <w:rPr>
+          <w:lang w:val="de-DE"/>
+        </w:rPr>
+        <w:t>Wochentag:</w:t>
+      </w:r>
+    </w:p>
+    <w:p>
+      <w:pPr>
+        <w:rPr>
+          <w:lang w:val="de-DE"/>
+        </w:rPr>
+      </w:pPr>
+      <w:r>
+        <w:rPr>
+          <w:lang w:val="de-DE"/>
+        </w:rPr>
+        <w:t xml:space="preserve">Anhand der Variable Datum konnte der Wochentag mit den Ausprägungen von Montag bis Sonntag festgelegt werden. </w:t>
+      </w:r>
+    </w:p>
+    <w:p>
+      <w:pPr>
+        <w:rPr>
+          <w:lang w:val="de-DE"/>
+        </w:rPr>
+      </w:pPr>
+      <w:r>
+        <w:rPr>
+          <w:lang w:val="de-DE"/>
+        </w:rPr>
+        <w:t>Die absoluten Häufigkeiten der Checkpoint-Messungen nach Wochentag sind in Abbildung (…) zu sehen.</w:t>
       </w:r>
       <w:r>
         <w:rPr>
@@ -939,25 +1031,49 @@
         <w:rPr>
           <w:lang w:val="de-DE"/>
         </w:rPr>
-        <w:t>vom 07.01.2019 bis</w:t>
-      </w:r>
-      <w:r>
-        <w:rPr>
-          <w:lang w:val="de-DE"/>
-        </w:rPr>
-        <w:t xml:space="preserve"> zum</w:t>
-      </w:r>
-      <w:r>
-        <w:rPr>
-          <w:lang w:val="de-DE"/>
-        </w:rPr>
-        <w:t xml:space="preserve"> 15.01.2019</w:t>
-      </w:r>
-      <w:r>
-        <w:rPr>
-          <w:lang w:val="de-DE"/>
-        </w:rPr>
-        <w:t>.</w:t>
+        <w:t>Es ist z</w:t>
+      </w:r>
+      <w:r>
+        <w:rPr>
+          <w:lang w:val="de-DE"/>
+        </w:rPr>
+        <w:t xml:space="preserve">u beobachten, dass am Wochenende die Anzahl der Personen </w:t>
+      </w:r>
+      <w:r>
+        <w:rPr>
+          <w:lang w:val="de-DE"/>
+        </w:rPr>
+        <w:t>insgesamt (mit</w:t>
+      </w:r>
+      <w:r>
+        <w:rPr>
+          <w:lang w:val="de-DE"/>
+        </w:rPr>
+        <w:t xml:space="preserve"> und </w:t>
+      </w:r>
+      <w:r>
+        <w:rPr>
+          <w:lang w:val="de-DE"/>
+        </w:rPr>
+        <w:t>ohne</w:t>
+      </w:r>
+      <w:r>
+        <w:rPr>
+          <w:lang w:val="de-DE"/>
+        </w:rPr>
+        <w:t xml:space="preserve"> LVS-Gerät</w:t>
+      </w:r>
+      <w:r>
+        <w:rPr>
+          <w:lang w:val="de-DE"/>
+        </w:rPr>
+        <w:t xml:space="preserve">) </w:t>
+      </w:r>
+      <w:r>
+        <w:rPr>
+          <w:lang w:val="de-DE"/>
+        </w:rPr>
+        <w:t xml:space="preserve">im Vergleich zu den restlichen Tagen am höchsten ist. </w:t>
       </w:r>
     </w:p>
     <w:p>
@@ -989,140 +1105,45 @@
         <w:rPr>
           <w:lang w:val="de-DE"/>
         </w:rPr>
-        <w:t xml:space="preserve"> </w:t>
-      </w:r>
-      <w:r>
-        <w:rPr>
-          <w:lang w:val="de-DE"/>
-        </w:rPr>
-        <w:t xml:space="preserve">Balkendiagramm </w:t>
-      </w:r>
-      <w:r>
-        <w:rPr>
-          <w:lang w:val="de-DE"/>
-        </w:rPr>
-        <w:t>der</w:t>
-      </w:r>
-      <w:r>
-        <w:rPr>
-          <w:lang w:val="de-DE"/>
-        </w:rPr>
-        <w:t xml:space="preserve"> absolute</w:t>
-      </w:r>
-      <w:r>
-        <w:rPr>
-          <w:lang w:val="de-DE"/>
-        </w:rPr>
-        <w:t>n</w:t>
-      </w:r>
-      <w:r>
-        <w:rPr>
-          <w:lang w:val="de-DE"/>
-        </w:rPr>
-        <w:t xml:space="preserve"> Häufigkeit der Messungen</w:t>
-      </w:r>
-      <w:r>
-        <w:rPr>
-          <w:lang w:val="de-DE"/>
-        </w:rPr>
-        <w:t xml:space="preserve"> mit und ohne LVS-Gerät</w:t>
-      </w:r>
-      <w:r>
-        <w:rPr>
-          <w:lang w:val="de-DE"/>
-        </w:rPr>
-        <w:t xml:space="preserve"> nach Datum</w:t>
-      </w:r>
-    </w:p>
-    <w:p>
-      <w:pPr>
-        <w:rPr>
-          <w:lang w:val="de-DE"/>
-        </w:rPr>
-      </w:pPr>
-      <w:r>
-        <w:rPr>
-          <w:lang w:val="de-DE"/>
-        </w:rPr>
-        <w:t>Da der Anteil der Personen mit LVS-Gerät von Interesse ist,</w:t>
-      </w:r>
-      <w:r>
-        <w:rPr>
-          <w:lang w:val="de-DE"/>
-        </w:rPr>
-        <w:t xml:space="preserve"> ist dieser in (…) über die Saison hinweg zu sehen.</w:t>
-      </w:r>
-      <w:r>
-        <w:rPr>
-          <w:lang w:val="de-DE"/>
-        </w:rPr>
-        <w:t xml:space="preserve"> Auch hier </w:t>
-      </w:r>
-      <w:r>
-        <w:rPr>
-          <w:lang w:val="de-DE"/>
-        </w:rPr>
-        <w:t>sind die fehlenden Tage zu erkennen</w:t>
-      </w:r>
-      <w:r>
-        <w:rPr>
-          <w:lang w:val="de-DE"/>
-        </w:rPr>
-        <w:t xml:space="preserve">. </w:t>
-      </w:r>
-      <w:r>
-        <w:rPr>
-          <w:lang w:val="de-DE"/>
-        </w:rPr>
-        <w:t>Zu erkenne</w:t>
-      </w:r>
-      <w:r>
-        <w:rPr>
-          <w:lang w:val="de-DE"/>
-        </w:rPr>
-        <w:t>n</w:t>
-      </w:r>
-      <w:r>
-        <w:rPr>
-          <w:lang w:val="de-DE"/>
-        </w:rPr>
-        <w:t xml:space="preserve"> ist ein</w:t>
-      </w:r>
-      <w:r>
-        <w:rPr>
-          <w:lang w:val="de-DE"/>
-        </w:rPr>
-        <w:t xml:space="preserve"> sinkende</w:t>
-      </w:r>
-      <w:r>
-        <w:rPr>
-          <w:lang w:val="de-DE"/>
-        </w:rPr>
-        <w:t>r</w:t>
-      </w:r>
-      <w:r>
-        <w:rPr>
-          <w:lang w:val="de-DE"/>
-        </w:rPr>
-        <w:t xml:space="preserve"> Anteil der Personen mit LVS-Gerät </w:t>
-      </w:r>
-      <w:r>
-        <w:rPr>
-          <w:lang w:val="de-DE"/>
-        </w:rPr>
-        <w:t>über den Verlauf der</w:t>
-      </w:r>
-      <w:r>
-        <w:rPr>
-          <w:lang w:val="de-DE"/>
-        </w:rPr>
-        <w:t xml:space="preserve"> Saiso</w:t>
-      </w:r>
-      <w:r>
-        <w:rPr>
-          <w:lang w:val="de-DE"/>
-        </w:rPr>
-        <w:t>n. Jedoch sind starke Schwankungen zu beobachten.</w:t>
+        <w:t xml:space="preserve">Gestapeltes </w:t>
+      </w:r>
+      <w:r>
+        <w:rPr>
+          <w:lang w:val="de-DE"/>
+        </w:rPr>
+        <w:t>Balkendiagramm der absoluten Häufigkeit der Personen mit und ohne LVS-Gerät nach Wochentag</w:t>
+      </w:r>
+    </w:p>
+    <w:p>
+      <w:pPr>
+        <w:rPr>
+          <w:lang w:val="de-DE"/>
+        </w:rPr>
+      </w:pPr>
+      <w:r>
+        <w:rPr>
+          <w:lang w:val="de-DE"/>
+        </w:rPr>
+        <w:t>Ferientag:</w:t>
+      </w:r>
+    </w:p>
+    <w:p>
+      <w:pPr>
+        <w:rPr>
+          <w:lang w:val="de-DE"/>
+        </w:rPr>
+      </w:pPr>
+      <w:r>
+        <w:rPr>
+          <w:lang w:val="de-DE"/>
+        </w:rPr>
+        <w:t>Bei jeder Messung ist außerdem bekannt, ob es sich bei dem Datum um einen Ferientag gehandelt hat. Unter den Begriff Ferientag fallen sowohl Feiertage als auch Schulferientage in Bayern. Insgesamt gibt es 22 Ferientage.</w:t>
+      </w:r>
+      <w:r>
+        <w:rPr>
+          <w:lang w:val="de-DE"/>
+        </w:rPr>
+        <w:t xml:space="preserve"> Die absoluten Häufigkeiten der Personen mit und ohne LVS-Gerät nach Ferientag sind in Abbildung (…) zu sehen.</w:t>
       </w:r>
     </w:p>
     <w:p>
@@ -1154,118 +1175,64 @@
         <w:rPr>
           <w:lang w:val="de-DE"/>
         </w:rPr>
-        <w:t>Liniendiagramm</w:t>
-      </w:r>
-      <w:r>
-        <w:rPr>
-          <w:lang w:val="de-DE"/>
-        </w:rPr>
-        <w:t xml:space="preserve"> für den Anteil der Personen mit LVS-Gerät nach Datum</w:t>
-      </w:r>
-    </w:p>
-    <w:p>
-      <w:pPr>
-        <w:rPr>
-          <w:lang w:val="de-DE"/>
-        </w:rPr>
-      </w:pPr>
-      <w:r>
-        <w:rPr>
-          <w:lang w:val="de-DE"/>
-        </w:rPr>
-        <w:t>Wochentag:</w:t>
-      </w:r>
-    </w:p>
-    <w:p>
-      <w:pPr>
-        <w:rPr>
-          <w:lang w:val="de-DE"/>
-        </w:rPr>
-      </w:pPr>
-      <w:r>
-        <w:rPr>
-          <w:lang w:val="de-DE"/>
-        </w:rPr>
-        <w:t>Anhand der Variable Datum konnte der Wochentag mit den Ausprägungen von Montag bis Sonntag</w:t>
-      </w:r>
-      <w:r>
-        <w:rPr>
-          <w:lang w:val="de-DE"/>
-        </w:rPr>
-        <w:t xml:space="preserve"> </w:t>
-      </w:r>
-      <w:r>
-        <w:rPr>
-          <w:lang w:val="de-DE"/>
-        </w:rPr>
-        <w:t xml:space="preserve">festgelegt werden. </w:t>
-      </w:r>
-    </w:p>
-    <w:p>
-      <w:pPr>
-        <w:rPr>
-          <w:lang w:val="de-DE"/>
-        </w:rPr>
-      </w:pPr>
-      <w:r>
-        <w:rPr>
-          <w:lang w:val="de-DE"/>
-        </w:rPr>
-        <w:t>Die absoluten Häufigkeiten der Checkpoint-Messungen nach Wochentag sind in Abbildung (…) zu sehen.</w:t>
-      </w:r>
-      <w:r>
-        <w:rPr>
-          <w:lang w:val="de-DE"/>
-        </w:rPr>
-        <w:t xml:space="preserve"> </w:t>
-      </w:r>
-      <w:r>
-        <w:rPr>
-          <w:lang w:val="de-DE"/>
-        </w:rPr>
-        <w:t>Es ist z</w:t>
-      </w:r>
-      <w:r>
-        <w:rPr>
-          <w:lang w:val="de-DE"/>
-        </w:rPr>
-        <w:t xml:space="preserve">u beobachten, dass am Wochenende die Anzahl der Personen </w:t>
-      </w:r>
-      <w:r>
-        <w:rPr>
-          <w:lang w:val="de-DE"/>
-        </w:rPr>
-        <w:t>insgesamt (mit</w:t>
-      </w:r>
-      <w:r>
-        <w:rPr>
-          <w:lang w:val="de-DE"/>
-        </w:rPr>
-        <w:t xml:space="preserve"> und </w:t>
-      </w:r>
-      <w:r>
-        <w:rPr>
-          <w:lang w:val="de-DE"/>
-        </w:rPr>
-        <w:t>ohne</w:t>
-      </w:r>
-      <w:r>
-        <w:rPr>
-          <w:lang w:val="de-DE"/>
-        </w:rPr>
-        <w:t xml:space="preserve"> LVS-Gerät</w:t>
-      </w:r>
-      <w:r>
-        <w:rPr>
-          <w:lang w:val="de-DE"/>
-        </w:rPr>
-        <w:t xml:space="preserve">) </w:t>
-      </w:r>
-      <w:r>
-        <w:rPr>
-          <w:lang w:val="de-DE"/>
-        </w:rPr>
-        <w:t xml:space="preserve">im Vergleich zu den restlichen Tagen am höchsten ist. </w:t>
+        <w:t xml:space="preserve">Gestapeltes </w:t>
+      </w:r>
+      <w:r>
+        <w:rPr>
+          <w:lang w:val="de-DE"/>
+        </w:rPr>
+        <w:t xml:space="preserve">Balkendiagramm der absoluten Häufigkeiten der Personen mit und ohne LVS-Gerät für den Fall, dass es sich um einen Ferientag handelt und für den Fall, dass es sich nicht um einen Ferientag handelt </w:t>
+      </w:r>
+    </w:p>
+    <w:p>
+      <w:pPr>
+        <w:rPr>
+          <w:lang w:val="de-DE"/>
+        </w:rPr>
+      </w:pPr>
+      <w:r>
+        <w:rPr>
+          <w:lang w:val="de-DE"/>
+        </w:rPr>
+        <w:t>Schneehöhe:</w:t>
+      </w:r>
+    </w:p>
+    <w:p>
+      <w:pPr>
+        <w:rPr>
+          <w:lang w:val="de-DE"/>
+        </w:rPr>
+      </w:pPr>
+      <w:r>
+        <w:rPr>
+          <w:lang w:val="de-DE"/>
+        </w:rPr>
+        <w:t xml:space="preserve">Zu jeder Messung liegt die tägliche Schneehöhe in cm vor. Der Verlauf der Schneehöhe über die </w:t>
+      </w:r>
+      <w:r>
+        <w:rPr>
+          <w:lang w:val="de-DE"/>
+        </w:rPr>
+        <w:t xml:space="preserve">Wintersaison </w:t>
+      </w:r>
+      <w:r>
+        <w:rPr>
+          <w:lang w:val="de-DE"/>
+        </w:rPr>
+        <w:t>wird</w:t>
+      </w:r>
+      <w:r>
+        <w:rPr>
+          <w:lang w:val="de-DE"/>
+        </w:rPr>
+        <w:t xml:space="preserve"> in Abbildung (…) dargestellt. Dabei ist zu erkennen, dass die Schneehöhe von Mitte </w:t>
+      </w:r>
+      <w:r>
+        <w:rPr>
+          <w:lang w:val="de-DE"/>
+        </w:rPr>
+        <w:lastRenderedPageBreak/>
+        <w:t xml:space="preserve">Dezember bis Mitte Januar tendenziell steigt. Von Mitte Januar bis Mitte Februar ist der höchste Schnee zu beobachten, wobei Schwankungen sichtbar sind. Ab Mitte Februar ist eine absteigende Tendenz der Schneehöhe zu sehen. Der höchste Wert für die Schneehöhe beträgt 212 cm und der niedrigste Wert 16 cm. </w:t>
       </w:r>
     </w:p>
     <w:p>
@@ -1291,51 +1258,90 @@
         <w:rPr>
           <w:lang w:val="de-DE"/>
         </w:rPr>
-        <w:t xml:space="preserve">Bildunterschrift: </w:t>
-      </w:r>
-      <w:r>
-        <w:rPr>
-          <w:lang w:val="de-DE"/>
-        </w:rPr>
-        <w:t xml:space="preserve">Gestapeltes </w:t>
-      </w:r>
-      <w:r>
-        <w:rPr>
-          <w:lang w:val="de-DE"/>
-        </w:rPr>
-        <w:t>Balkendiagramm der absoluten Häufigkeit der Personen mit und ohne LVS-Gerät nach Wochentag</w:t>
-      </w:r>
-    </w:p>
-    <w:p>
-      <w:pPr>
-        <w:rPr>
-          <w:lang w:val="de-DE"/>
-        </w:rPr>
-      </w:pPr>
-      <w:r>
-        <w:rPr>
-          <w:lang w:val="de-DE"/>
-        </w:rPr>
-        <w:t>Ferientag:</w:t>
-      </w:r>
-    </w:p>
-    <w:p>
-      <w:pPr>
-        <w:rPr>
-          <w:lang w:val="de-DE"/>
-        </w:rPr>
-      </w:pPr>
-      <w:r>
-        <w:rPr>
-          <w:lang w:val="de-DE"/>
-        </w:rPr>
-        <w:t>Bei jeder Messung ist außerdem bekannt, ob es sich bei dem Datum um einen Ferientag gehandelt hat. Unter den Begriff Ferientag fallen sowohl Feiertage als auch Schulferientage in Bayern. Insgesamt gibt es 22 Ferientage.</w:t>
-      </w:r>
-      <w:r>
-        <w:rPr>
-          <w:lang w:val="de-DE"/>
-        </w:rPr>
-        <w:t xml:space="preserve"> Die absoluten Häufigkeiten der Personen mit und ohne LVS-Gerät nach Ferientag sind in Abbildung (…) zu sehen.</w:t>
+        <w:t>Bildbeschreibung: Liniendiagramm der Schneehöhe in cm nach Datum</w:t>
+      </w:r>
+      <w:r>
+        <w:rPr>
+          <w:lang w:val="de-DE"/>
+        </w:rPr>
+        <w:t xml:space="preserve"> (ausgegraute Werte an Tagen die aus dem Datensatz entfernt wurden)</w:t>
+      </w:r>
+    </w:p>
+    <w:p>
+      <w:pPr>
+        <w:rPr>
+          <w:rFonts w:cstheme="minorHAnsi"/>
+          <w:lang w:val="de-DE"/>
+        </w:rPr>
+      </w:pPr>
+      <w:r>
+        <w:rPr>
+          <w:rFonts w:cstheme="minorHAnsi"/>
+          <w:lang w:val="de-DE"/>
+        </w:rPr>
+        <w:t xml:space="preserve">Die Kovariable Schneehöhe wurde aufgrund des Concurvity-Problems transformiert, worauf in Kapitel (…) näher eingegangen wird.  </w:t>
+      </w:r>
+    </w:p>
+    <w:p>
+      <w:pPr>
+        <w:rPr>
+          <w:lang w:val="de-DE"/>
+        </w:rPr>
+      </w:pPr>
+      <w:r>
+        <w:rPr>
+          <w:lang w:val="de-DE"/>
+        </w:rPr>
+        <w:t>Temperatur:</w:t>
+      </w:r>
+    </w:p>
+    <w:p>
+      <w:pPr>
+        <w:rPr>
+          <w:lang w:val="de-DE"/>
+        </w:rPr>
+      </w:pPr>
+      <w:r>
+        <w:rPr>
+          <w:lang w:val="de-DE"/>
+        </w:rPr>
+        <w:t xml:space="preserve">Die Variable Temperatur wurde um 12 Uhr mittags des jeweiligen Tages in </w:t>
+      </w:r>
+      <w:r>
+        <w:rPr>
+          <w:lang w:val="de-DE"/>
+        </w:rPr>
+        <w:t>Grad Celsius</w:t>
+      </w:r>
+      <w:r>
+        <w:rPr>
+          <w:lang w:val="de-DE"/>
+        </w:rPr>
+        <w:t xml:space="preserve"> erhoben. Tendenziell ist </w:t>
+      </w:r>
+      <w:r>
+        <w:rPr>
+          <w:lang w:val="de-DE"/>
+        </w:rPr>
+        <w:t xml:space="preserve">in Abbildung (…) </w:t>
+      </w:r>
+      <w:r>
+        <w:rPr>
+          <w:lang w:val="de-DE"/>
+        </w:rPr>
+        <w:t xml:space="preserve">ein steigender Temperaturverlauf mit </w:t>
+      </w:r>
+      <w:r>
+        <w:rPr>
+          <w:lang w:val="de-DE"/>
+        </w:rPr>
+        <w:t>starken</w:t>
+      </w:r>
+      <w:r>
+        <w:rPr>
+          <w:lang w:val="de-DE"/>
+        </w:rPr>
+        <w:t xml:space="preserve"> Schwankungen von Ende Dezember bis Mitte April zu beobachten. Die niedrigste gemessene Temperatur beträgt -7,9 Grad Celsius und die Höchste 9,7 Grad Celsius. </w:t>
       </w:r>
     </w:p>
     <w:p>
@@ -1361,403 +1367,7 @@
         <w:rPr>
           <w:lang w:val="de-DE"/>
         </w:rPr>
-        <w:t xml:space="preserve">Bildunterschrift: </w:t>
-      </w:r>
-      <w:r>
-        <w:rPr>
-          <w:lang w:val="de-DE"/>
-        </w:rPr>
-        <w:t xml:space="preserve">Gestapeltes </w:t>
-      </w:r>
-      <w:r>
-        <w:rPr>
-          <w:lang w:val="de-DE"/>
-        </w:rPr>
-        <w:t xml:space="preserve">Balkendiagramm </w:t>
-      </w:r>
-      <w:r>
-        <w:rPr>
-          <w:lang w:val="de-DE"/>
-        </w:rPr>
-        <w:t>der</w:t>
-      </w:r>
-      <w:r>
-        <w:rPr>
-          <w:lang w:val="de-DE"/>
-        </w:rPr>
-        <w:t xml:space="preserve"> absolute</w:t>
-      </w:r>
-      <w:r>
-        <w:rPr>
-          <w:lang w:val="de-DE"/>
-        </w:rPr>
-        <w:t>n</w:t>
-      </w:r>
-      <w:r>
-        <w:rPr>
-          <w:lang w:val="de-DE"/>
-        </w:rPr>
-        <w:t xml:space="preserve"> Häufigkeit</w:t>
-      </w:r>
-      <w:r>
-        <w:rPr>
-          <w:lang w:val="de-DE"/>
-        </w:rPr>
-        <w:t>en</w:t>
-      </w:r>
-      <w:r>
-        <w:rPr>
-          <w:lang w:val="de-DE"/>
-        </w:rPr>
-        <w:t xml:space="preserve"> der Personen mit und ohne LVS-Gerät für den Fall, dass es sich um einen Ferientag handelt und für den Fall, dass es </w:t>
-      </w:r>
-      <w:r>
-        <w:rPr>
-          <w:lang w:val="de-DE"/>
-        </w:rPr>
-        <w:t>sich nicht um einen</w:t>
-      </w:r>
-      <w:r>
-        <w:rPr>
-          <w:lang w:val="de-DE"/>
-        </w:rPr>
-        <w:t xml:space="preserve"> Ferientag </w:t>
-      </w:r>
-      <w:r>
-        <w:rPr>
-          <w:lang w:val="de-DE"/>
-        </w:rPr>
-        <w:t>handelt</w:t>
-      </w:r>
-      <w:r>
-        <w:rPr>
-          <w:lang w:val="de-DE"/>
-        </w:rPr>
-        <w:t xml:space="preserve"> </w:t>
-      </w:r>
-    </w:p>
-    <w:p>
-      <w:pPr>
-        <w:rPr>
-          <w:lang w:val="de-DE"/>
-        </w:rPr>
-      </w:pPr>
-      <w:r>
-        <w:rPr>
-          <w:lang w:val="de-DE"/>
-        </w:rPr>
-        <w:t>Schneehöhe:</w:t>
-      </w:r>
-    </w:p>
-    <w:p>
-      <w:pPr>
-        <w:rPr>
-          <w:lang w:val="de-DE"/>
-        </w:rPr>
-      </w:pPr>
-      <w:r>
-        <w:rPr>
-          <w:lang w:val="de-DE"/>
-        </w:rPr>
-        <w:t xml:space="preserve">Zu jeder Messung liegt die tägliche Schneehöhe in cm vor. Der Verlauf der Schneehöhe über die </w:t>
-      </w:r>
-      <w:r>
-        <w:rPr>
-          <w:lang w:val="de-DE"/>
-        </w:rPr>
-        <w:t xml:space="preserve">Wintersaison </w:t>
-      </w:r>
-      <w:r>
-        <w:rPr>
-          <w:lang w:val="de-DE"/>
-        </w:rPr>
-        <w:t>wird</w:t>
-      </w:r>
-      <w:r>
-        <w:rPr>
-          <w:lang w:val="de-DE"/>
-        </w:rPr>
-        <w:t xml:space="preserve"> </w:t>
-      </w:r>
-      <w:r>
-        <w:rPr>
-          <w:lang w:val="de-DE"/>
-        </w:rPr>
-        <w:t xml:space="preserve">in Abbildung (…) </w:t>
-      </w:r>
-      <w:r>
-        <w:rPr>
-          <w:lang w:val="de-DE"/>
-        </w:rPr>
-        <w:t>dargestellt. Dabei ist</w:t>
-      </w:r>
-      <w:r>
-        <w:rPr>
-          <w:lang w:val="de-DE"/>
-        </w:rPr>
-        <w:t xml:space="preserve"> zu</w:t>
-      </w:r>
-      <w:r>
-        <w:rPr>
-          <w:lang w:val="de-DE"/>
-        </w:rPr>
-        <w:t xml:space="preserve"> </w:t>
-      </w:r>
-      <w:r>
-        <w:rPr>
-          <w:lang w:val="de-DE"/>
-        </w:rPr>
-        <w:t>erkennen</w:t>
-      </w:r>
-      <w:r>
-        <w:rPr>
-          <w:lang w:val="de-DE"/>
-        </w:rPr>
-        <w:t xml:space="preserve">, dass die </w:t>
-      </w:r>
-      <w:r>
-        <w:rPr>
-          <w:lang w:val="de-DE"/>
-        </w:rPr>
-        <w:t>Schneehöhe</w:t>
-      </w:r>
-      <w:r>
-        <w:rPr>
-          <w:lang w:val="de-DE"/>
-        </w:rPr>
-        <w:t xml:space="preserve"> von Mitte </w:t>
-      </w:r>
-      <w:r>
-        <w:rPr>
-          <w:lang w:val="de-DE"/>
-        </w:rPr>
-        <w:lastRenderedPageBreak/>
-        <w:t>Dezember bis Mitte Januar tendenziell steigt. Von Mitte Januar bis Mitte Februar ist d</w:t>
-      </w:r>
-      <w:r>
-        <w:rPr>
-          <w:lang w:val="de-DE"/>
-        </w:rPr>
-        <w:t>er höchste Schnee</w:t>
-      </w:r>
-      <w:r>
-        <w:rPr>
-          <w:lang w:val="de-DE"/>
-        </w:rPr>
-        <w:t xml:space="preserve"> zu beobachten, wobei Schwankungen </w:t>
-      </w:r>
-      <w:r>
-        <w:rPr>
-          <w:lang w:val="de-DE"/>
-        </w:rPr>
-        <w:t>sichtbar</w:t>
-      </w:r>
-      <w:r>
-        <w:rPr>
-          <w:lang w:val="de-DE"/>
-        </w:rPr>
-        <w:t xml:space="preserve"> sind. Ab Mitte Februar ist eine absteigende Tendenz der Schneehöhe zu sehen. Der </w:t>
-      </w:r>
-      <w:r>
-        <w:rPr>
-          <w:lang w:val="de-DE"/>
-        </w:rPr>
-        <w:t>h</w:t>
-      </w:r>
-      <w:r>
-        <w:rPr>
-          <w:lang w:val="de-DE"/>
-        </w:rPr>
-        <w:t xml:space="preserve">öchste Wert für die Schneehöhe beträgt 212 cm und der </w:t>
-      </w:r>
-      <w:r>
-        <w:rPr>
-          <w:lang w:val="de-DE"/>
-        </w:rPr>
-        <w:t>n</w:t>
-      </w:r>
-      <w:r>
-        <w:rPr>
-          <w:lang w:val="de-DE"/>
-        </w:rPr>
-        <w:t xml:space="preserve">iedrigste Wert 16 cm. </w:t>
-      </w:r>
-    </w:p>
-    <w:p>
-      <w:pPr>
-        <w:rPr>
-          <w:lang w:val="de-DE"/>
-        </w:rPr>
-      </w:pPr>
-      <w:r>
-        <w:rPr>
-          <w:lang w:val="de-DE"/>
-        </w:rPr>
-        <w:t>Bild</w:t>
-      </w:r>
-    </w:p>
-    <w:p>
-      <w:pPr>
-        <w:rPr>
-          <w:lang w:val="de-DE"/>
-        </w:rPr>
-      </w:pPr>
-      <w:r>
-        <w:rPr>
-          <w:lang w:val="de-DE"/>
-        </w:rPr>
-        <w:t>Bildbeschreibung: Liniendiagramm der Schneehöhe in cm nach Datum</w:t>
-      </w:r>
-      <w:r>
-        <w:rPr>
-          <w:lang w:val="de-DE"/>
-        </w:rPr>
-        <w:t xml:space="preserve"> (ausgegraute Werte an Tagen die aus dem Datensatz entfernt wurden)</w:t>
-      </w:r>
-    </w:p>
-    <w:p>
-      <w:pPr>
-        <w:rPr>
-          <w:rFonts w:cstheme="minorHAnsi"/>
-          <w:lang w:val="de-DE"/>
-        </w:rPr>
-      </w:pPr>
-      <w:r>
-        <w:rPr>
-          <w:rFonts w:cstheme="minorHAnsi"/>
-          <w:lang w:val="de-DE"/>
-        </w:rPr>
-        <w:t xml:space="preserve">Die Kovariable Schneehöhe wurde aufgrund des Concurvity-Problems transformiert, worauf in Kapitel (…) näher eingegangen wird.  </w:t>
-      </w:r>
-    </w:p>
-    <w:p>
-      <w:pPr>
-        <w:rPr>
-          <w:lang w:val="de-DE"/>
-        </w:rPr>
-      </w:pPr>
-      <w:r>
-        <w:rPr>
-          <w:lang w:val="de-DE"/>
-        </w:rPr>
-        <w:t>Temperatur:</w:t>
-      </w:r>
-    </w:p>
-    <w:p>
-      <w:pPr>
-        <w:rPr>
-          <w:lang w:val="de-DE"/>
-        </w:rPr>
-      </w:pPr>
-      <w:r>
-        <w:rPr>
-          <w:lang w:val="de-DE"/>
-        </w:rPr>
-        <w:t xml:space="preserve">Die Variable Temperatur </w:t>
-      </w:r>
-      <w:r>
-        <w:rPr>
-          <w:lang w:val="de-DE"/>
-        </w:rPr>
-        <w:t xml:space="preserve">wurde um 12 Uhr mittags des jeweiligen Tages in </w:t>
-      </w:r>
-      <w:r>
-        <w:rPr>
-          <w:lang w:val="de-DE"/>
-        </w:rPr>
-        <w:t>Grad Celsius</w:t>
-      </w:r>
-      <w:r>
-        <w:rPr>
-          <w:lang w:val="de-DE"/>
-        </w:rPr>
-        <w:t xml:space="preserve"> erhoben</w:t>
-      </w:r>
-      <w:r>
-        <w:rPr>
-          <w:lang w:val="de-DE"/>
-        </w:rPr>
-        <w:t>.</w:t>
-      </w:r>
-      <w:r>
-        <w:rPr>
-          <w:lang w:val="de-DE"/>
-        </w:rPr>
-        <w:t xml:space="preserve"> T</w:t>
-      </w:r>
-      <w:r>
-        <w:rPr>
-          <w:lang w:val="de-DE"/>
-        </w:rPr>
-        <w:t xml:space="preserve">endenziell ist </w:t>
-      </w:r>
-      <w:r>
-        <w:rPr>
-          <w:lang w:val="de-DE"/>
-        </w:rPr>
-        <w:t xml:space="preserve">in Abbildung (…) </w:t>
-      </w:r>
-      <w:r>
-        <w:rPr>
-          <w:lang w:val="de-DE"/>
-        </w:rPr>
-        <w:t xml:space="preserve">ein steigender Temperaturverlauf mit </w:t>
-      </w:r>
-      <w:r>
-        <w:rPr>
-          <w:lang w:val="de-DE"/>
-        </w:rPr>
-        <w:t>starken</w:t>
-      </w:r>
-      <w:r>
-        <w:rPr>
-          <w:lang w:val="de-DE"/>
-        </w:rPr>
-        <w:t xml:space="preserve"> Schwankungen von Ende Dezember bis Mitte April zu beobachten. Die niedrigste </w:t>
-      </w:r>
-      <w:r>
-        <w:rPr>
-          <w:lang w:val="de-DE"/>
-        </w:rPr>
-        <w:t xml:space="preserve">gemessene </w:t>
-      </w:r>
-      <w:r>
-        <w:rPr>
-          <w:lang w:val="de-DE"/>
-        </w:rPr>
-        <w:t xml:space="preserve">Temperatur beträgt -7,9 Grad Celsius und die Höchste 9,7 Grad Celsius. </w:t>
-      </w:r>
-    </w:p>
-    <w:p>
-      <w:pPr>
-        <w:rPr>
-          <w:lang w:val="de-DE"/>
-        </w:rPr>
-      </w:pPr>
-      <w:r>
-        <w:rPr>
-          <w:lang w:val="de-DE"/>
-        </w:rPr>
-        <w:t>Bild</w:t>
-      </w:r>
-    </w:p>
-    <w:p>
-      <w:pPr>
-        <w:rPr>
-          <w:lang w:val="de-DE"/>
-        </w:rPr>
-      </w:pPr>
-      <w:r>
-        <w:rPr>
-          <w:lang w:val="de-DE"/>
-        </w:rPr>
-        <w:t xml:space="preserve">Bildunterschrift: Liniendiagramm der Temperatur in °C um 12 Uhr mittags nach Datum </w:t>
-      </w:r>
-      <w:r>
-        <w:rPr>
-          <w:lang w:val="de-DE"/>
-        </w:rPr>
-        <w:t xml:space="preserve">(ausgegraute Werte an </w:t>
+        <w:t xml:space="preserve">Bildunterschrift: Liniendiagramm der Temperatur in °C um 12 Uhr mittags nach Datum (ausgegraute Werte an </w:t>
       </w:r>
       <w:r>
         <w:rPr>
@@ -1819,13 +1429,7 @@
         <w:rPr>
           <w:lang w:val="de-DE"/>
         </w:rPr>
-        <w:t xml:space="preserve">. Es gibt Warnstufen </w:t>
-      </w:r>
-      <w:r>
-        <w:rPr>
-          <w:lang w:val="de-DE"/>
-        </w:rPr>
-        <w:t xml:space="preserve">von eins bis fünf, wobei fünf die </w:t>
+        <w:t xml:space="preserve">. Es gibt Warnstufen von eins bis fünf, wobei fünf die </w:t>
       </w:r>
       <w:r>
         <w:rPr>
@@ -2062,25 +1666,7 @@
         <w:rPr>
           <w:lang w:val="de-DE"/>
         </w:rPr>
-        <w:t>Zu jeder Messung registriert das Messgerät neben dem Datum auch die Uhrzeit. Di</w:t>
-      </w:r>
-      <w:r>
-        <w:rPr>
-          <w:lang w:val="de-DE"/>
-        </w:rPr>
-        <w:t xml:space="preserve">e absolute Häufigkeit der Personen mit und ohne LVS-Gerät nach der Uhrzeit </w:t>
-      </w:r>
-      <w:r>
-        <w:rPr>
-          <w:lang w:val="de-DE"/>
-        </w:rPr>
-        <w:t xml:space="preserve">wird in Abbildung (…) </w:t>
-      </w:r>
-      <w:r>
-        <w:rPr>
-          <w:lang w:val="de-DE"/>
-        </w:rPr>
-        <w:t xml:space="preserve">dargestellt. Im Zeitraum zwischen 10 Uhr und </w:t>
+        <w:t xml:space="preserve">Zu jeder Messung registriert das Messgerät neben dem Datum auch die Uhrzeit. Die absolute Häufigkeit der Personen mit und ohne LVS-Gerät nach der Uhrzeit wird in Abbildung (…) dargestellt. Im Zeitraum zwischen 10 Uhr und </w:t>
       </w:r>
       <w:r>
         <w:rPr>
@@ -2092,31 +1678,7 @@
         <w:rPr>
           <w:lang w:val="de-DE"/>
         </w:rPr>
-        <w:t xml:space="preserve"> Uhr ist die Anzahl der Personen </w:t>
-      </w:r>
-      <w:r>
-        <w:rPr>
-          <w:lang w:val="de-DE"/>
-        </w:rPr>
-        <w:t>insgesamt (</w:t>
-      </w:r>
-      <w:r>
-        <w:rPr>
-          <w:lang w:val="de-DE"/>
-        </w:rPr>
-        <w:t>mit und ohne LVS-Gerät</w:t>
-      </w:r>
-      <w:r>
-        <w:rPr>
-          <w:lang w:val="de-DE"/>
-        </w:rPr>
-        <w:t>)</w:t>
-      </w:r>
-      <w:r>
-        <w:rPr>
-          <w:lang w:val="de-DE"/>
-        </w:rPr>
-        <w:t xml:space="preserve"> am </w:t>
+        <w:t xml:space="preserve"> Uhr ist die Anzahl der Personen insgesamt (mit und ohne LVS-Gerät) am </w:t>
       </w:r>
       <w:r>
         <w:rPr>
@@ -2237,19 +1799,7 @@
         <w:rPr>
           <w:lang w:val="de-DE"/>
         </w:rPr>
-        <w:t xml:space="preserve">orgens bis 4 Uhr morgens des </w:t>
-      </w:r>
-      <w:r>
-        <w:rPr>
-          <w:lang w:val="de-DE"/>
-        </w:rPr>
-        <w:t>eigentlich nächsten Tages</w:t>
-      </w:r>
-      <w:r>
-        <w:rPr>
-          <w:lang w:val="de-DE"/>
-        </w:rPr>
-        <w:t xml:space="preserve"> laufen zu lassen. Einer Messung von 0 Uhr bis 4 Uhr werden daher die Kovariablen des Vortags zugeordnet</w:t>
+        <w:t>orgens bis 4 Uhr morgens des eigentlich nächsten Tages laufen zu lassen. Einer Messung von 0 Uhr bis 4 Uhr werden daher die Kovariablen des Vortags zugeordnet</w:t>
       </w:r>
       <w:r>
         <w:rPr>
@@ -2287,31 +1837,7 @@
         <w:rPr>
           <w:lang w:val="de-DE"/>
         </w:rPr>
-        <w:t xml:space="preserve"> Balkendiagramm</w:t>
-      </w:r>
-      <w:r>
-        <w:rPr>
-          <w:lang w:val="de-DE"/>
-        </w:rPr>
-        <w:t xml:space="preserve"> der absoluten Häufigkeit der Personen mit und ohne LVS-Gerät nach </w:t>
-      </w:r>
-      <w:r>
-        <w:rPr>
-          <w:lang w:val="de-DE"/>
-        </w:rPr>
-        <w:t>Uhrzeit der Messung (</w:t>
-      </w:r>
-      <w:r>
-        <w:rPr>
-          <w:lang w:val="de-DE"/>
-        </w:rPr>
-        <w:t xml:space="preserve">vertikale Linie kennzeichnet </w:t>
-      </w:r>
-      <w:r>
-        <w:rPr>
-          <w:lang w:val="de-DE"/>
-        </w:rPr>
-        <w:t>den neuen Tagesbeginn)</w:t>
+        <w:t xml:space="preserve"> Balkendiagramm der absoluten Häufigkeit der Personen mit und ohne LVS-Gerät nach Uhrzeit der Messung (vertikale Linie kennzeichnet den neuen Tagesbeginn)</w:t>
       </w:r>
     </w:p>
     <w:p>
@@ -2349,8 +1875,6 @@
       <w:r>
         <w:t>Bildbeschreibung: Balkendiagramm der absoluten Häufigkeit der Messungen nach Datum, aufgeteilt nach Position des Checkpoints (Nord und Süd)</w:t>
       </w:r>
-      <w:bookmarkStart w:id="0" w:name="_GoBack"/>
-      <w:bookmarkEnd w:id="0"/>
     </w:p>
     <w:p>
       <w:r>
@@ -2419,7 +1943,19 @@
         <w:rPr>
           <w:lang w:val="de-DE"/>
         </w:rPr>
-        <w:t xml:space="preserve">wurden manuelle Zählungen der Studenten des Departments für </w:t>
+        <w:t xml:space="preserve">wurden manuelle Zählungen der </w:t>
+      </w:r>
+      <w:r>
+        <w:rPr>
+          <w:lang w:val="de-DE"/>
+        </w:rPr>
+        <w:t>Studierenden</w:t>
+      </w:r>
+      <w:r>
+        <w:rPr>
+          <w:lang w:val="de-DE"/>
+        </w:rPr>
+        <w:t xml:space="preserve"> des Departments für </w:t>
       </w:r>
       <w:r>
         <w:rPr>
@@ -2437,13 +1973,37 @@
         <w:rPr>
           <w:lang w:val="de-DE"/>
         </w:rPr>
+        <w:t xml:space="preserve">Der Erhebungszeitraum beschränkt sich auf den 27.02.2020 und 28.02.2020. </w:t>
+      </w:r>
+      <w:r>
+        <w:rPr>
+          <w:lang w:val="de-DE"/>
+        </w:rPr>
+        <w:t xml:space="preserve">An diesen Tagen wurden nur Zählungen am Checkpoint-Nord durchgeführt (da der Checkpoint-Süd ausgefallen ist). </w:t>
+      </w:r>
+      <w:r>
+        <w:rPr>
+          <w:lang w:val="de-DE"/>
+        </w:rPr>
         <w:t xml:space="preserve">Diese sollen dabei helfen mögliche Strukturen des Messfehlers zu erkennen. </w:t>
       </w:r>
       <w:r>
         <w:rPr>
           <w:lang w:val="de-DE"/>
         </w:rPr>
-        <w:t>Dabei haben die Studenten auf der Nord- und Südseite beobachtet, ob ein</w:t>
+        <w:t xml:space="preserve">Dabei haben die </w:t>
+      </w:r>
+      <w:r>
+        <w:rPr>
+          <w:lang w:val="de-DE"/>
+        </w:rPr>
+        <w:t>Studierenden</w:t>
+      </w:r>
+      <w:r>
+        <w:rPr>
+          <w:lang w:val="de-DE"/>
+        </w:rPr>
+        <w:t xml:space="preserve"> beobachtet, ob ein</w:t>
       </w:r>
       <w:r>
         <w:rPr>
@@ -2491,26 +2051,142 @@
         <w:rPr>
           <w:lang w:val="de-DE"/>
         </w:rPr>
-        <w:t xml:space="preserve"> wird. Zu beachten ist, dass die Studenten nicht nach Personen mit und ohne LVS-Gerät unterschieden wurden, sondern nach Skitourengänger und Andere Kontakte. </w:t>
-      </w:r>
-      <w:r>
-        <w:rPr>
-          <w:lang w:val="de-DE"/>
-        </w:rPr>
-        <w:t xml:space="preserve">Die Bedeutung von Messfehler und deren Auswirkungen, werden in Kapitel (…) beschrieben. Der Erhebungszeitraum beschränkt sich auf den 27.02.2020 und 28.02.2020. Der </w:t>
+        <w:t xml:space="preserve"> wird.</w:t>
+      </w:r>
+      <w:r>
+        <w:rPr>
+          <w:lang w:val="de-DE"/>
+        </w:rPr>
+        <w:t xml:space="preserve"> Jede vorbeigehende Person wurde notiert und ebenso wurde vermerkt, ob diese vom Checkpoint erkannt wurde. Dabei wurde nicht zwischen Person mit und ohne LVS-Gerät </w:t>
       </w:r>
       <w:r>
         <w:rPr>
           <w:lang w:val="de-DE"/>
         </w:rPr>
         <w:lastRenderedPageBreak/>
-        <w:t xml:space="preserve">ursprüngliche Plan war es, Daten von einem längeren Beobachtungszeitraum zur Verfügung gestellt zu bekommen, jedoch </w:t>
-      </w:r>
-      <w:r>
-        <w:rPr>
-          <w:lang w:val="de-DE"/>
-        </w:rPr>
-        <w:t xml:space="preserve">waren aufgrund der Wetterbedingungen zum Teil sehr wenig Besucher anzutreffen. </w:t>
+        <w:t>unterschieden. Die Studierenden</w:t>
+      </w:r>
+      <w:r>
+        <w:rPr>
+          <w:lang w:val="de-DE"/>
+        </w:rPr>
+        <w:t xml:space="preserve"> </w:t>
+      </w:r>
+      <w:r>
+        <w:rPr>
+          <w:lang w:val="de-DE"/>
+        </w:rPr>
+        <w:t xml:space="preserve">haben </w:t>
+      </w:r>
+      <w:r>
+        <w:rPr>
+          <w:lang w:val="de-DE"/>
+        </w:rPr>
+        <w:t>außerdem angegeben, ob es sich bei der Person um einen</w:t>
+      </w:r>
+      <w:r>
+        <w:rPr>
+          <w:lang w:val="de-DE"/>
+        </w:rPr>
+        <w:t xml:space="preserve"> Skitourengänger </w:t>
+      </w:r>
+      <w:r>
+        <w:rPr>
+          <w:lang w:val="de-DE"/>
+        </w:rPr>
+        <w:t>oder einen</w:t>
+      </w:r>
+      <w:r>
+        <w:rPr>
+          <w:lang w:val="de-DE"/>
+        </w:rPr>
+        <w:t xml:space="preserve"> </w:t>
+      </w:r>
+      <w:r>
+        <w:rPr>
+          <w:lang w:val="de-DE"/>
+        </w:rPr>
+        <w:t>a</w:t>
+      </w:r>
+      <w:r>
+        <w:rPr>
+          <w:lang w:val="de-DE"/>
+        </w:rPr>
+        <w:t>ndere</w:t>
+      </w:r>
+      <w:r>
+        <w:rPr>
+          <w:lang w:val="de-DE"/>
+        </w:rPr>
+        <w:t>n</w:t>
+      </w:r>
+      <w:r>
+        <w:rPr>
+          <w:lang w:val="de-DE"/>
+        </w:rPr>
+        <w:t xml:space="preserve"> Kontakt</w:t>
+      </w:r>
+      <w:r>
+        <w:rPr>
+          <w:lang w:val="de-DE"/>
+        </w:rPr>
+        <w:t xml:space="preserve"> handelt</w:t>
+      </w:r>
+      <w:r>
+        <w:rPr>
+          <w:lang w:val="de-DE"/>
+        </w:rPr>
+        <w:t xml:space="preserve">. </w:t>
+      </w:r>
+      <w:r>
+        <w:rPr>
+          <w:lang w:val="de-DE"/>
+        </w:rPr>
+        <w:t>Neben den Daten der Studierenden liegen auch die vom Checkpoint erhobenen Daten vor.</w:t>
+      </w:r>
+      <w:r>
+        <w:rPr>
+          <w:lang w:val="de-DE"/>
+        </w:rPr>
+        <w:t xml:space="preserve"> Insgesamt wurden von den Studierenden 208 Personen gezählt und von den Checkpoints 170 Messungen erfasst. </w:t>
+      </w:r>
+      <w:bookmarkStart w:id="0" w:name="_GoBack"/>
+      <w:bookmarkEnd w:id="0"/>
+      <w:r>
+        <w:rPr>
+          <w:lang w:val="de-DE"/>
+        </w:rPr>
+        <w:t xml:space="preserve">Die </w:t>
+      </w:r>
+      <w:r>
+        <w:rPr>
+          <w:lang w:val="de-DE"/>
+        </w:rPr>
+        <w:t xml:space="preserve">aus diesen Daten gewonnen Erkenntnisse </w:t>
+      </w:r>
+      <w:r>
+        <w:rPr>
+          <w:lang w:val="de-DE"/>
+        </w:rPr>
+        <w:t>und deren Auswirkungen</w:t>
+      </w:r>
+      <w:r>
+        <w:rPr>
+          <w:lang w:val="de-DE"/>
+        </w:rPr>
+        <w:t xml:space="preserve"> </w:t>
+      </w:r>
+      <w:r>
+        <w:rPr>
+          <w:lang w:val="de-DE"/>
+        </w:rPr>
+        <w:t>werden in Kapitel (…) beschrieben.</w:t>
+      </w:r>
+      <w:r>
+        <w:rPr>
+          <w:lang w:val="de-DE"/>
+        </w:rPr>
+        <w:t xml:space="preserve"> </w:t>
       </w:r>
     </w:p>
     <w:p>
@@ -2695,8 +2371,11 @@
     <w:lsdException w:name="Table 3D effects 3" w:semiHidden="1" w:unhideWhenUsed="1"/>
     <w:lsdException w:name="Table Contemporary" w:semiHidden="1" w:unhideWhenUsed="1"/>
     <w:lsdException w:name="Table Elegant" w:semiHidden="1" w:unhideWhenUsed="1"/>
+    <w:lsdException w:name="Table Professional" w:semiHidden="1" w:unhideWhenUsed="1"/>
     <w:lsdException w:name="Table Subtle 1" w:semiHidden="1" w:unhideWhenUsed="1"/>
     <w:lsdException w:name="Table Subtle 2" w:semiHidden="1" w:unhideWhenUsed="1"/>
+    <w:lsdException w:name="Table Web 1" w:semiHidden="1" w:unhideWhenUsed="1"/>
+    <w:lsdException w:name="Table Web 2" w:semiHidden="1" w:unhideWhenUsed="1"/>
     <w:lsdException w:name="Table Web 3" w:semiHidden="1" w:unhideWhenUsed="1"/>
     <w:lsdException w:name="Balloon Text" w:semiHidden="1" w:unhideWhenUsed="1"/>
     <w:lsdException w:name="Table Grid" w:uiPriority="39"/>
@@ -2930,6 +2609,7 @@
   <w:style w:type="character" w:default="1" w:styleId="Absatz-Standardschriftart">
     <w:name w:val="Default Paragraph Font"/>
     <w:uiPriority w:val="1"/>
+    <w:semiHidden/>
     <w:unhideWhenUsed/>
   </w:style>
   <w:style w:type="table" w:default="1" w:styleId="NormaleTabelle">

</xml_diff>